<commit_message>
Added L2 to OOP
</commit_message>
<xml_diff>
--- a/lp/l_t.docx
+++ b/lp/l_t.docx
@@ -16,6 +16,8 @@
           <w:szCs w:val="28"/>
         </w:rPr>
       </w:pPr>
+      <w:bookmarkStart w:id="0" w:name="_GoBack"/>
+      <w:bookmarkEnd w:id="0"/>
       <w:r>
         <w:rPr>
           <w:rFonts w:cs="Times New Roman"/>
@@ -198,12 +200,21 @@
         </w:rPr>
         <w:t>’</w:t>
       </w:r>
+      <w:proofErr w:type="spellStart"/>
       <w:r>
         <w:rPr>
           <w:sz w:val="28"/>
           <w:szCs w:val="28"/>
         </w:rPr>
-        <w:t>єктно-орієнтоване програмування</w:t>
+        <w:t>єктно</w:t>
+      </w:r>
+      <w:proofErr w:type="spellEnd"/>
+      <w:r>
+        <w:rPr>
+          <w:sz w:val="28"/>
+          <w:szCs w:val="28"/>
+        </w:rPr>
+        <w:t>-орієнтоване програмування</w:t>
       </w:r>
       <w:r>
         <w:t>»</w:t>
@@ -280,44 +291,144 @@
           <w:szCs w:val="28"/>
         </w:rPr>
       </w:pPr>
-      <w:r>
+    </w:p>
+    <w:p>
+      <w:pPr>
+        <w:autoSpaceDE w:val="0"/>
+        <w:autoSpaceDN w:val="0"/>
+        <w:adjustRightInd w:val="0"/>
+        <w:spacing w:after="0" w:line="240" w:lineRule="auto"/>
+        <w:ind w:firstLine="0"/>
+        <w:jc w:val="right"/>
         <w:rPr>
           <w:rFonts w:cs="Times New Roman"/>
           <w:kern w:val="0"/>
           <w:szCs w:val="28"/>
         </w:rPr>
-        <w:t>Виконав студент гр. КН</w:t>
-      </w:r>
-      <w:r>
+      </w:pPr>
+    </w:p>
+    <w:p>
+      <w:pPr>
+        <w:autoSpaceDE w:val="0"/>
+        <w:autoSpaceDN w:val="0"/>
+        <w:adjustRightInd w:val="0"/>
+        <w:spacing w:after="0" w:line="240" w:lineRule="auto"/>
+        <w:ind w:firstLine="0"/>
+        <w:jc w:val="right"/>
         <w:rPr>
           <w:rFonts w:cs="Times New Roman"/>
           <w:kern w:val="0"/>
           <w:szCs w:val="28"/>
         </w:rPr>
-        <w:t>з</w:t>
-      </w:r>
+      </w:pPr>
       <w:r>
         <w:rPr>
           <w:rFonts w:cs="Times New Roman"/>
           <w:kern w:val="0"/>
           <w:szCs w:val="28"/>
         </w:rPr>
-        <w:t>-2</w:t>
-      </w:r>
-    </w:p>
-    <w:p>
-      <w:pPr>
-        <w:ind w:firstLine="0"/>
-        <w:jc w:val="right"/>
-      </w:pPr>
+        <w:t>Виконав студент гр. КН</w:t>
+      </w:r>
       <w:r>
         <w:rPr>
           <w:rFonts w:cs="Times New Roman"/>
           <w:kern w:val="0"/>
           <w:szCs w:val="28"/>
         </w:rPr>
+        <w:t>з</w:t>
+      </w:r>
+      <w:r>
+        <w:rPr>
+          <w:rFonts w:cs="Times New Roman"/>
+          <w:kern w:val="0"/>
+          <w:szCs w:val="28"/>
+        </w:rPr>
+        <w:t>-2</w:t>
+      </w:r>
+    </w:p>
+    <w:p>
+      <w:pPr>
+        <w:ind w:firstLine="0"/>
+        <w:jc w:val="right"/>
+      </w:pPr>
+      <w:r>
+        <w:rPr>
+          <w:rFonts w:cs="Times New Roman"/>
+          <w:kern w:val="0"/>
+          <w:szCs w:val="28"/>
+        </w:rPr>
         <w:t>Чалий Михайло</w:t>
       </w:r>
+    </w:p>
+    <w:p>
+      <w:pPr>
+        <w:autoSpaceDE w:val="0"/>
+        <w:autoSpaceDN w:val="0"/>
+        <w:adjustRightInd w:val="0"/>
+        <w:spacing w:after="0" w:line="240" w:lineRule="auto"/>
+        <w:ind w:firstLine="0"/>
+        <w:rPr>
+          <w:rFonts w:cs="Times New Roman"/>
+          <w:kern w:val="0"/>
+          <w:szCs w:val="28"/>
+        </w:rPr>
+      </w:pPr>
+    </w:p>
+    <w:p>
+      <w:pPr>
+        <w:autoSpaceDE w:val="0"/>
+        <w:autoSpaceDN w:val="0"/>
+        <w:adjustRightInd w:val="0"/>
+        <w:spacing w:after="0" w:line="240" w:lineRule="auto"/>
+        <w:ind w:firstLine="0"/>
+        <w:rPr>
+          <w:rFonts w:cs="Times New Roman"/>
+          <w:kern w:val="0"/>
+          <w:szCs w:val="28"/>
+        </w:rPr>
+      </w:pPr>
+    </w:p>
+    <w:p>
+      <w:pPr>
+        <w:autoSpaceDE w:val="0"/>
+        <w:autoSpaceDN w:val="0"/>
+        <w:adjustRightInd w:val="0"/>
+        <w:spacing w:after="0" w:line="240" w:lineRule="auto"/>
+        <w:ind w:firstLine="0"/>
+        <w:rPr>
+          <w:rFonts w:cs="Times New Roman"/>
+          <w:kern w:val="0"/>
+          <w:szCs w:val="28"/>
+        </w:rPr>
+      </w:pPr>
+    </w:p>
+    <w:p>
+      <w:pPr>
+        <w:autoSpaceDE w:val="0"/>
+        <w:autoSpaceDN w:val="0"/>
+        <w:adjustRightInd w:val="0"/>
+        <w:spacing w:after="0" w:line="240" w:lineRule="auto"/>
+        <w:ind w:firstLine="0"/>
+        <w:rPr>
+          <w:rFonts w:cs="Times New Roman"/>
+          <w:kern w:val="0"/>
+          <w:szCs w:val="28"/>
+        </w:rPr>
+      </w:pPr>
+    </w:p>
+    <w:p>
+      <w:pPr>
+        <w:autoSpaceDE w:val="0"/>
+        <w:autoSpaceDN w:val="0"/>
+        <w:adjustRightInd w:val="0"/>
+        <w:spacing w:after="0" w:line="240" w:lineRule="auto"/>
+        <w:ind w:firstLine="0"/>
+        <w:rPr>
+          <w:rFonts w:cs="Times New Roman"/>
+          <w:kern w:val="0"/>
+          <w:szCs w:val="28"/>
+        </w:rPr>
+      </w:pPr>
     </w:p>
     <w:p>
       <w:pPr>
@@ -446,12 +557,16 @@
     <w:p>
       <w:pPr>
         <w:pStyle w:val="Heading1"/>
-        <w:ind w:firstLine="0"/>
       </w:pPr>
       <w:r>
         <w:lastRenderedPageBreak/>
-        <w:t>Технологія програмування на мові Java</w:t>
-      </w:r>
+        <w:t xml:space="preserve">Технологія програмування на мові </w:t>
+      </w:r>
+      <w:proofErr w:type="spellStart"/>
+      <w:r>
+        <w:t>Java</w:t>
+      </w:r>
+      <w:proofErr w:type="spellEnd"/>
     </w:p>
     <w:p>
       <w:pPr>
@@ -532,7 +647,55 @@
     </w:p>
     <w:p>
       <w:r>
-        <w:t>Фірма SUN Microsystems – розробник технології Java - безкоштовно розповсюджує набір необхідних програмних інструментів для повного циклу роботи з цією мовою програмування: компіляції, інтерпретації, відлагодження, що включає і багату бібліотеку класів, під назвою JDK (Java Development Kit).</w:t>
+        <w:t xml:space="preserve">Фірма SUN </w:t>
+      </w:r>
+      <w:proofErr w:type="spellStart"/>
+      <w:r>
+        <w:t>Microsystems</w:t>
+      </w:r>
+      <w:proofErr w:type="spellEnd"/>
+      <w:r>
+        <w:t xml:space="preserve"> – розробник технології </w:t>
+      </w:r>
+      <w:proofErr w:type="spellStart"/>
+      <w:r>
+        <w:t>Java</w:t>
+      </w:r>
+      <w:proofErr w:type="spellEnd"/>
+      <w:r>
+        <w:t xml:space="preserve"> - безкоштовно розповсюджує набір необхідних програмних інструментів для повного циклу роботи з цією мовою програмування: компіляції, інтерпретації, </w:t>
+      </w:r>
+      <w:proofErr w:type="spellStart"/>
+      <w:r>
+        <w:t>відлагодження</w:t>
+      </w:r>
+      <w:proofErr w:type="spellEnd"/>
+      <w:r>
+        <w:t>, що включає і багату бібліотеку класів, під назвою JDK (</w:t>
+      </w:r>
+      <w:proofErr w:type="spellStart"/>
+      <w:r>
+        <w:t>Java</w:t>
+      </w:r>
+      <w:proofErr w:type="spellEnd"/>
+      <w:r>
+        <w:t xml:space="preserve"> </w:t>
+      </w:r>
+      <w:proofErr w:type="spellStart"/>
+      <w:r>
+        <w:t>Development</w:t>
+      </w:r>
+      <w:proofErr w:type="spellEnd"/>
+      <w:r>
+        <w:t xml:space="preserve"> </w:t>
+      </w:r>
+      <w:proofErr w:type="spellStart"/>
+      <w:r>
+        <w:t>Kit</w:t>
+      </w:r>
+      <w:proofErr w:type="spellEnd"/>
+      <w:r>
+        <w:t>).</w:t>
       </w:r>
     </w:p>
     <w:p>
@@ -632,12 +795,14 @@
       <w:r>
         <w:t xml:space="preserve"> </w:t>
       </w:r>
+      <w:proofErr w:type="spellStart"/>
       <w:r>
         <w:rPr>
           <w:b/>
         </w:rPr>
         <w:t>java.lang</w:t>
       </w:r>
+      <w:proofErr w:type="spellEnd"/>
       <w:r>
         <w:t xml:space="preserve"> задават</w:t>
       </w:r>
@@ -680,8 +845,13 @@
       <w:r>
         <w:t xml:space="preserve">мові </w:t>
       </w:r>
-      <w:r>
-        <w:t>Java по</w:t>
+      <w:proofErr w:type="spellStart"/>
+      <w:r>
+        <w:t>Java</w:t>
+      </w:r>
+      <w:proofErr w:type="spellEnd"/>
+      <w:r>
+        <w:t xml:space="preserve"> по</w:t>
       </w:r>
       <w:r>
         <w:t xml:space="preserve"> замовчуванню</w:t>
@@ -853,8 +1023,13 @@
         </w:rPr>
         <w:t>Виконати компіляцію програми та з</w:t>
       </w:r>
-      <w:r>
-        <w:t>апустити на виконання.</w:t>
+      <w:proofErr w:type="spellStart"/>
+      <w:r>
+        <w:t>апустити</w:t>
+      </w:r>
+      <w:proofErr w:type="spellEnd"/>
+      <w:r>
+        <w:t xml:space="preserve"> на виконання.</w:t>
       </w:r>
     </w:p>
     <w:p>
@@ -888,9 +1063,11 @@
           <w:lang w:val="en-US"/>
         </w:rPr>
       </w:pPr>
+      <w:proofErr w:type="spellStart"/>
       <w:r>
         <w:t>Лістінг</w:t>
       </w:r>
+      <w:proofErr w:type="spellEnd"/>
       <w:r>
         <w:t xml:space="preserve"> 3.</w:t>
       </w:r>
@@ -1167,8 +1344,6 @@
         </w:rPr>
         <w:tab/>
       </w:r>
-      <w:bookmarkStart w:id="0" w:name="_GoBack"/>
-      <w:bookmarkEnd w:id="0"/>
       <w:r>
         <w:rPr>
           <w:color w:val="000000"/>
@@ -1443,8 +1618,13 @@
       <w:pPr>
         <w:ind w:firstLine="0"/>
       </w:pPr>
-      <w:r>
-        <w:t>Лістінг 4. Компіляція і виконання</w:t>
+      <w:proofErr w:type="spellStart"/>
+      <w:r>
+        <w:t>Лістінг</w:t>
+      </w:r>
+      <w:proofErr w:type="spellEnd"/>
+      <w:r>
+        <w:t xml:space="preserve"> 4. Компіляція і виконання</w:t>
       </w:r>
     </w:p>
     <w:p>
@@ -1716,7 +1896,7 @@
             <w:noProof/>
             <w:szCs w:val="24"/>
           </w:rPr>
-          <w:t>2</w:t>
+          <w:t>4</w:t>
         </w:r>
         <w:r>
           <w:rPr>
@@ -4458,12 +4638,13 @@
     <w:link w:val="Heading1Char"/>
     <w:uiPriority w:val="9"/>
     <w:qFormat/>
-    <w:rsid w:val="005B3387"/>
+    <w:rsid w:val="007B2AC9"/>
     <w:pPr>
       <w:keepNext/>
       <w:keepLines/>
       <w:pageBreakBefore/>
       <w:spacing w:after="0"/>
+      <w:ind w:firstLine="0"/>
       <w:outlineLvl w:val="0"/>
     </w:pPr>
     <w:rPr>
@@ -4504,11 +4685,12 @@
     <w:uiPriority w:val="9"/>
     <w:unhideWhenUsed/>
     <w:qFormat/>
-    <w:rsid w:val="00E23FCD"/>
+    <w:rsid w:val="00751A13"/>
     <w:pPr>
       <w:keepNext/>
       <w:keepLines/>
       <w:spacing w:before="40" w:after="0"/>
+      <w:ind w:firstLine="0"/>
       <w:outlineLvl w:val="2"/>
     </w:pPr>
     <w:rPr>
@@ -4593,7 +4775,7 @@
     <w:basedOn w:val="DefaultParagraphFont"/>
     <w:link w:val="Heading1"/>
     <w:uiPriority w:val="9"/>
-    <w:rsid w:val="005B3387"/>
+    <w:rsid w:val="007B2AC9"/>
     <w:rPr>
       <w:rFonts w:asciiTheme="majorHAnsi" w:eastAsiaTheme="majorEastAsia" w:hAnsiTheme="majorHAnsi" w:cstheme="majorBidi"/>
       <w:color w:val="2E74B5" w:themeColor="accent1" w:themeShade="BF"/>
@@ -4986,7 +5168,7 @@
     <w:basedOn w:val="DefaultParagraphFont"/>
     <w:link w:val="Heading3"/>
     <w:uiPriority w:val="9"/>
-    <w:rsid w:val="00E23FCD"/>
+    <w:rsid w:val="00751A13"/>
     <w:rPr>
       <w:rFonts w:asciiTheme="majorHAnsi" w:eastAsiaTheme="majorEastAsia" w:hAnsiTheme="majorHAnsi" w:cstheme="majorBidi"/>
       <w:color w:val="1F4D78" w:themeColor="accent1" w:themeShade="7F"/>
@@ -5033,7 +5215,7 @@
     <w:basedOn w:val="Normal"/>
     <w:link w:val="CodeChar"/>
     <w:qFormat/>
-    <w:rsid w:val="00980355"/>
+    <w:rsid w:val="0015675A"/>
     <w:pPr>
       <w:pBdr>
         <w:top w:val="single" w:sz="2" w:space="1" w:color="BFBFBF" w:themeColor="background1" w:themeShade="BF"/>
@@ -5048,6 +5230,7 @@
       <w:rFonts w:ascii="Consolas" w:hAnsi="Consolas" w:cs="Consolas"/>
       <w:bCs/>
       <w:noProof/>
+      <w:sz w:val="20"/>
       <w:szCs w:val="28"/>
       <w:lang w:val="en-US"/>
     </w:rPr>
@@ -5056,12 +5239,12 @@
     <w:name w:val="Code Char"/>
     <w:basedOn w:val="DefaultParagraphFont"/>
     <w:link w:val="Code"/>
-    <w:rsid w:val="00980355"/>
+    <w:rsid w:val="0015675A"/>
     <w:rPr>
       <w:rFonts w:ascii="Consolas" w:hAnsi="Consolas" w:cs="Consolas"/>
       <w:bCs/>
       <w:noProof/>
-      <w:sz w:val="24"/>
+      <w:sz w:val="20"/>
       <w:szCs w:val="28"/>
       <w:lang w:val="en-US"/>
     </w:rPr>
@@ -5158,10 +5341,11 @@
   </w:font>
   <w:font w:name="Segoe UI">
     <w:panose1 w:val="020B0502040204020203"/>
-    <w:charset w:val="CC"/>
+    <w:charset w:val="00"/>
     <w:family w:val="swiss"/>
+    <w:notTrueType/>
     <w:pitch w:val="variable"/>
-    <w:sig w:usb0="E4002EFF" w:usb1="C000E47F" w:usb2="00000009" w:usb3="00000000" w:csb0="000001FF" w:csb1="00000000"/>
+    <w:sig w:usb0="00000003" w:usb1="00000000" w:usb2="00000000" w:usb3="00000000" w:csb0="00000001" w:csb1="00000000"/>
   </w:font>
   <w:font w:name="Lucida Sans Unicode">
     <w:panose1 w:val="020B0602030504020204"/>
@@ -5215,6 +5399,7 @@
     <w:rsid w:val="00061B59"/>
     <w:rsid w:val="000D63AC"/>
     <w:rsid w:val="00393F2C"/>
+    <w:rsid w:val="003A3658"/>
     <w:rsid w:val="00424ACB"/>
     <w:rsid w:val="00451139"/>
     <w:rsid w:val="00483914"/>
@@ -5230,7 +5415,10 @@
     <w:rsid w:val="00B33D78"/>
     <w:rsid w:val="00B40D30"/>
     <w:rsid w:val="00C07B26"/>
+    <w:rsid w:val="00C75837"/>
     <w:rsid w:val="00E05DF9"/>
+    <w:rsid w:val="00E11031"/>
+    <w:rsid w:val="00E71A2A"/>
     <w:rsid w:val="00E91E8C"/>
     <w:rsid w:val="00EE1CFD"/>
     <w:rsid w:val="00F778CA"/>
@@ -5959,7 +6147,7 @@
 </file>
 
 <file path=customXml/itemProps1.xml><?xml version="1.0" encoding="utf-8"?>
-<ds:datastoreItem xmlns:ds="http://schemas.openxmlformats.org/officeDocument/2006/customXml" ds:itemID="{71923F87-0B80-49D4-846A-305D1B3FB374}">
+<ds:datastoreItem xmlns:ds="http://schemas.openxmlformats.org/officeDocument/2006/customXml" ds:itemID="{20CC8992-862F-40CA-B113-B0F49B542991}">
   <ds:schemaRefs>
     <ds:schemaRef ds:uri="http://schemas.openxmlformats.org/officeDocument/2006/bibliography"/>
   </ds:schemaRefs>

</xml_diff>

<commit_message>
Added started K1 of OOP
</commit_message>
<xml_diff>
--- a/lp/l_t.docx
+++ b/lp/l_t.docx
@@ -16,8 +16,6 @@
           <w:szCs w:val="28"/>
         </w:rPr>
       </w:pPr>
-      <w:bookmarkStart w:id="0" w:name="_GoBack"/>
-      <w:bookmarkEnd w:id="0"/>
       <w:r>
         <w:rPr>
           <w:rFonts w:cs="Times New Roman"/>
@@ -166,14 +164,24 @@
         <w:ind w:firstLine="0"/>
         <w:jc w:val="center"/>
       </w:pPr>
-      <w:r>
-        <w:t>Лабораторна</w:t>
-      </w:r>
-      <w:r>
-        <w:t xml:space="preserve"> робота</w:t>
-      </w:r>
-      <w:r>
-        <w:t xml:space="preserve"> №1</w:t>
+      <w:sdt>
+        <w:sdtPr>
+          <w:alias w:val="Title"/>
+          <w:id w:val="1664271761"/>
+          <w:placeholder>
+            <w:docPart w:val="694A0483593647018489AAF8EB2746CD"/>
+          </w:placeholder>
+          <w:dataBinding w:prefixMappings="xmlns:ns0='http://schemas.openxmlformats.org/package/2006/metadata/core-properties' xmlns:ns1='http://purl.org/dc/elements/1.1/'" w:xpath="/ns0:coreProperties[1]/ns1:title[1]" w:storeItemID="{6C3C8BC8-F283-45AE-878A-BAB7291924A1}"/>
+          <w:text/>
+        </w:sdtPr>
+        <w:sdtContent>
+          <w:r>
+            <w:t>Лабораторна робота №1</w:t>
+          </w:r>
+        </w:sdtContent>
+      </w:sdt>
+      <w:r>
+        <w:t xml:space="preserve"> </w:t>
       </w:r>
     </w:p>
     <w:p>
@@ -471,6 +479,22 @@
           <w:szCs w:val="28"/>
         </w:rPr>
       </w:pPr>
+    </w:p>
+    <w:p>
+      <w:pPr>
+        <w:autoSpaceDE w:val="0"/>
+        <w:autoSpaceDN w:val="0"/>
+        <w:adjustRightInd w:val="0"/>
+        <w:spacing w:after="0" w:line="240" w:lineRule="auto"/>
+        <w:ind w:firstLine="0"/>
+        <w:rPr>
+          <w:rFonts w:cs="Times New Roman"/>
+          <w:kern w:val="0"/>
+          <w:szCs w:val="28"/>
+        </w:rPr>
+      </w:pPr>
+      <w:bookmarkStart w:id="0" w:name="_GoBack"/>
+      <w:bookmarkEnd w:id="0"/>
     </w:p>
     <w:p>
       <w:pPr>
@@ -1896,7 +1920,7 @@
             <w:noProof/>
             <w:szCs w:val="24"/>
           </w:rPr>
-          <w:t>4</w:t>
+          <w:t>2</w:t>
         </w:r>
         <w:r>
           <w:rPr>
@@ -5285,6 +5309,36 @@
         </w:p>
       </w:docPartBody>
     </w:docPart>
+    <w:docPart>
+      <w:docPartPr>
+        <w:name w:val="694A0483593647018489AAF8EB2746CD"/>
+        <w:category>
+          <w:name w:val="General"/>
+          <w:gallery w:val="placeholder"/>
+        </w:category>
+        <w:types>
+          <w:type w:val="bbPlcHdr"/>
+        </w:types>
+        <w:behaviors>
+          <w:behavior w:val="content"/>
+        </w:behaviors>
+        <w:guid w:val="{88965539-7373-48E1-9701-FF0AE5AEA920}"/>
+      </w:docPartPr>
+      <w:docPartBody>
+        <w:p>
+          <w:pPr>
+            <w:pStyle w:val="694A0483593647018489AAF8EB2746CD"/>
+          </w:pPr>
+          <w:r>
+            <w:rPr>
+              <w:color w:val="5B9BD5" w:themeColor="accent1"/>
+              <w:sz w:val="20"/>
+            </w:rPr>
+            <w:t>[Document title]</w:t>
+          </w:r>
+        </w:p>
+      </w:docPartBody>
+    </w:docPart>
   </w:docParts>
 </w:glossaryDocument>
 </file>
@@ -5341,11 +5395,10 @@
   </w:font>
   <w:font w:name="Segoe UI">
     <w:panose1 w:val="020B0502040204020203"/>
-    <w:charset w:val="00"/>
+    <w:charset w:val="CC"/>
     <w:family w:val="swiss"/>
-    <w:notTrueType/>
     <w:pitch w:val="variable"/>
-    <w:sig w:usb0="00000003" w:usb1="00000000" w:usb2="00000000" w:usb3="00000000" w:csb0="00000001" w:csb1="00000000"/>
+    <w:sig w:usb0="E4002EFF" w:usb1="C000E47F" w:usb2="00000009" w:usb3="00000000" w:csb0="000001FF" w:csb1="00000000"/>
   </w:font>
   <w:font w:name="Lucida Sans Unicode">
     <w:panose1 w:val="020B0602030504020204"/>
@@ -5397,6 +5450,7 @@
     <w:rsidRoot w:val="00943DBF"/>
     <w:rsid w:val="00007EE0"/>
     <w:rsid w:val="00061B59"/>
+    <w:rsid w:val="000A040A"/>
     <w:rsid w:val="000D63AC"/>
     <w:rsid w:val="00393F2C"/>
     <w:rsid w:val="003A3658"/>
@@ -5408,6 +5462,7 @@
     <w:rsid w:val="00815082"/>
     <w:rsid w:val="00940E18"/>
     <w:rsid w:val="00943DBF"/>
+    <w:rsid w:val="0097406F"/>
     <w:rsid w:val="009E5B35"/>
     <w:rsid w:val="00A60181"/>
     <w:rsid w:val="00AD2390"/>
@@ -5871,6 +5926,15 @@
     <w:name w:val="28FC1BE4FBCF4AD997ABF3718525AF71"/>
     <w:rsid w:val="00943DBF"/>
   </w:style>
+  <w:style w:type="paragraph" w:customStyle="1" w:styleId="694A0483593647018489AAF8EB2746CD">
+    <w:name w:val="694A0483593647018489AAF8EB2746CD"/>
+    <w:rsid w:val="0097406F"/>
+    <w:rPr>
+      <w:kern w:val="0"/>
+      <w:lang w:val="en-US" w:eastAsia="en-US"/>
+      <w14:ligatures w14:val="none"/>
+    </w:rPr>
+  </w:style>
 </w:styles>
 </file>
 
@@ -6147,7 +6211,7 @@
 </file>
 
 <file path=customXml/itemProps1.xml><?xml version="1.0" encoding="utf-8"?>
-<ds:datastoreItem xmlns:ds="http://schemas.openxmlformats.org/officeDocument/2006/customXml" ds:itemID="{20CC8992-862F-40CA-B113-B0F49B542991}">
+<ds:datastoreItem xmlns:ds="http://schemas.openxmlformats.org/officeDocument/2006/customXml" ds:itemID="{FC6431C5-CAE9-4EFE-BCE5-5C0D37E1D7A2}">
   <ds:schemaRefs>
     <ds:schemaRef ds:uri="http://schemas.openxmlformats.org/officeDocument/2006/bibliography"/>
   </ds:schemaRefs>

</xml_diff>